<commit_message>
o removed star graph, started using seaborn
</commit_message>
<xml_diff>
--- a/Homework/HW4/Demore_CSCE686_HW4.docx
+++ b/Homework/HW4/Demore_CSCE686_HW4.docx
@@ -9,15 +9,25 @@
         <w:ind w:right="20"/>
         <w:rPr>
           <w:rFonts w:ascii="Times New Roman" w:hAnsi="Times New Roman"/>
+          <w:bCs/>
           <w:color w:val="000000"/>
         </w:rPr>
       </w:pPr>
       <w:r>
         <w:rPr>
           <w:rFonts w:ascii="Times New Roman" w:hAnsi="Times New Roman"/>
+          <w:bCs/>
           <w:color w:val="000000"/>
         </w:rPr>
-        <w:t>Mark Demore, 2d Lt</w:t>
+        <w:t>Mark Demore, 2d L</w:t>
+      </w:r>
+      <w:r>
+        <w:rPr>
+          <w:rFonts w:ascii="Times New Roman" w:hAnsi="Times New Roman"/>
+          <w:bCs/>
+          <w:color w:val="000000"/>
+        </w:rPr>
+        <w:t>t</w:t>
       </w:r>
     </w:p>
     <w:p>
@@ -27,6 +37,7 @@
         <w:ind w:right="20"/>
         <w:rPr>
           <w:rFonts w:ascii="Times New Roman" w:hAnsi="Times New Roman"/>
+          <w:bCs/>
           <w:color w:val="000000"/>
         </w:rPr>
       </w:pPr>
@@ -49,6 +60,12 @@
           <w:rFonts w:ascii="Times New Roman" w:hAnsi="Times New Roman" w:cs="Times New Roman"/>
         </w:rPr>
         <w:t>Homework 4</w:t>
+      </w:r>
+      <w:r>
+        <w:rPr>
+          <w:rFonts w:ascii="Times New Roman" w:hAnsi="Times New Roman" w:cs="Times New Roman"/>
+        </w:rPr>
+        <w:tab/>
       </w:r>
     </w:p>
     <w:p>
@@ -85,35 +102,7 @@
           <w:b/>
           <w:color w:val="000000"/>
         </w:rPr>
-        <w:br/>
-      </w:r>
-      <w:r>
-        <w:rPr>
-          <w:rFonts w:ascii="Times New Roman" w:hAnsi="Times New Roman"/>
-          <w:b/>
-          <w:i/>
-          <w:color w:val="C00000"/>
-        </w:rPr>
-        <w:t xml:space="preserve">[Use our </w:t>
-      </w:r>
-      <w:r>
-        <w:rPr>
-          <w:rFonts w:ascii="Times New Roman" w:hAnsi="Times New Roman"/>
-          <w:b/>
-          <w:i/>
-          <w:color w:val="C00000"/>
-          <w:u w:val="single"/>
-        </w:rPr>
-        <w:t>Disciplined</w:t>
-      </w:r>
-      <w:r>
-        <w:rPr>
-          <w:rFonts w:ascii="Times New Roman" w:hAnsi="Times New Roman"/>
-          <w:b/>
-          <w:i/>
-          <w:color w:val="C00000"/>
-        </w:rPr>
-        <w:t xml:space="preserve"> PD/AD Algorithm Top-Down Design Technique!]</w:t>
+        <w:t xml:space="preserve"> with Pivoting and Vertex Ordering Heuristics</w:t>
       </w:r>
     </w:p>
     <w:p>
@@ -196,22 +185,6 @@
         </w:rPr>
         <w:t xml:space="preserve"> maximal/maximum (or minimal/minimum) solutions. </w:t>
       </w:r>
-    </w:p>
-    <w:p>
-      <w:pPr>
-        <w:pStyle w:val="Default"/>
-        <w:rPr>
-          <w:rFonts w:ascii="Times New Roman" w:hAnsi="Times New Roman" w:cs="Times New Roman"/>
-        </w:rPr>
-      </w:pPr>
-    </w:p>
-    <w:p>
-      <w:pPr>
-        <w:pStyle w:val="Default"/>
-        <w:rPr>
-          <w:rFonts w:ascii="Times New Roman" w:hAnsi="Times New Roman" w:cs="Times New Roman"/>
-        </w:rPr>
-      </w:pPr>
     </w:p>
     <w:p>
       <w:pPr>
@@ -646,175 +619,95 @@
         <w:pStyle w:val="Default"/>
         <w:rPr>
           <w:rFonts w:ascii="Times New Roman" w:hAnsi="Times New Roman" w:cs="Times New Roman"/>
-        </w:rPr>
-      </w:pPr>
+          <w:b/>
+        </w:rPr>
+      </w:pPr>
+      <w:r>
+        <w:rPr>
+          <w:rFonts w:ascii="Times New Roman" w:hAnsi="Times New Roman" w:cs="Times New Roman"/>
+        </w:rPr>
+        <w:t xml:space="preserve"> </w:t>
+      </w:r>
+      <w:r>
+        <w:rPr>
+          <w:rFonts w:ascii="Times New Roman" w:hAnsi="Times New Roman" w:cs="Times New Roman"/>
+          <w:b/>
+        </w:rPr>
+        <w:t>Proof that MIS is NP-Complete:</w:t>
+      </w:r>
     </w:p>
     <w:p>
       <w:pPr>
         <w:pStyle w:val="Default"/>
         <w:rPr>
           <w:rFonts w:ascii="Times New Roman" w:hAnsi="Times New Roman" w:cs="Times New Roman"/>
+        </w:rPr>
+      </w:pPr>
+      <w:r>
+        <w:rPr>
+          <w:rFonts w:ascii="Times New Roman" w:hAnsi="Times New Roman" w:cs="Times New Roman"/>
+        </w:rPr>
+        <w:t xml:space="preserve">             First, we need to show that the MIS problem is in</w:t>
+      </w:r>
+      <w:r>
+        <w:rPr>
+          <w:rFonts w:ascii="Times New Roman" w:hAnsi="Times New Roman" w:cs="Times New Roman"/>
           <w:b/>
         </w:rPr>
-      </w:pPr>
-      <w:r>
-        <w:rPr>
-          <w:rFonts w:ascii="Times New Roman" w:hAnsi="Times New Roman" w:cs="Times New Roman"/>
+        <w:t xml:space="preserve"> NP</w:t>
+      </w:r>
+      <w:r>
+        <w:rPr>
+          <w:rFonts w:ascii="Times New Roman" w:hAnsi="Times New Roman" w:cs="Times New Roman"/>
+        </w:rPr>
+        <w:t>. We can show that a set |S| = k is may be an independent set or not in polynomial time.</w:t>
+      </w:r>
+      <w:r>
+        <w:rPr>
+          <w:rFonts w:ascii="Times New Roman" w:hAnsi="Times New Roman" w:cs="Times New Roman"/>
+          <w:i/>
+        </w:rPr>
+        <w:t xml:space="preserve">  </w:t>
+      </w:r>
+      <w:r>
+        <w:rPr>
+          <w:rFonts w:ascii="Times New Roman" w:hAnsi="Times New Roman" w:cs="Times New Roman"/>
+        </w:rPr>
+        <w:t>Second,</w:t>
+      </w:r>
+      <w:r>
+        <w:rPr>
+          <w:rFonts w:ascii="Times New Roman" w:hAnsi="Times New Roman" w:cs="Times New Roman"/>
+          <w:i/>
         </w:rPr>
         <w:t xml:space="preserve"> </w:t>
       </w:r>
       <w:r>
         <w:rPr>
           <w:rFonts w:ascii="Times New Roman" w:hAnsi="Times New Roman" w:cs="Times New Roman"/>
+        </w:rPr>
+        <w:t xml:space="preserve">the data structure of the 3-SAT problem (NP-Complete) can be reduced in polynomial time to the MIS problem, Thus, the 3-SAT can be solved using the MIS problem and therefore MIS is </w:t>
+      </w:r>
+      <w:r>
+        <w:rPr>
+          <w:rFonts w:ascii="Times New Roman" w:hAnsi="Times New Roman" w:cs="Times New Roman"/>
           <w:b/>
         </w:rPr>
-        <w:t>Proof that MIS is NP-Complete:</w:t>
-      </w:r>
-    </w:p>
-    <w:p>
-      <w:pPr>
-        <w:pStyle w:val="Default"/>
-        <w:rPr>
-          <w:rFonts w:ascii="Times New Roman" w:hAnsi="Times New Roman" w:cs="Times New Roman"/>
-        </w:rPr>
-      </w:pPr>
-      <w:r>
-        <w:rPr>
-          <w:rFonts w:ascii="Times New Roman" w:hAnsi="Times New Roman" w:cs="Times New Roman"/>
-        </w:rPr>
-        <w:t xml:space="preserve">             First, we need to show that the MIS problem is in</w:t>
+        <w:t xml:space="preserve">NP-Complete </w:t>
+      </w:r>
+      <w:r>
+        <w:rPr>
+          <w:rFonts w:ascii="Times New Roman" w:hAnsi="Times New Roman" w:cs="Times New Roman"/>
+        </w:rPr>
+        <w:t>(GJ)</w:t>
       </w:r>
       <w:r>
         <w:rPr>
           <w:rFonts w:ascii="Times New Roman" w:hAnsi="Times New Roman" w:cs="Times New Roman"/>
           <w:b/>
         </w:rPr>
-        <w:t xml:space="preserve"> NP</w:t>
-      </w:r>
-      <w:r>
-        <w:rPr>
-          <w:rFonts w:ascii="Times New Roman" w:hAnsi="Times New Roman" w:cs="Times New Roman"/>
-        </w:rPr>
-        <w:t>. We can show that a set |S| = k is may be an independent set or not in polynomial time.</w:t>
-      </w:r>
-      <w:r>
-        <w:rPr>
-          <w:rFonts w:ascii="Times New Roman" w:hAnsi="Times New Roman" w:cs="Times New Roman"/>
-          <w:i/>
-        </w:rPr>
-        <w:t xml:space="preserve">  </w:t>
-      </w:r>
-      <w:r>
-        <w:rPr>
-          <w:rFonts w:ascii="Times New Roman" w:hAnsi="Times New Roman" w:cs="Times New Roman"/>
-        </w:rPr>
-        <w:t>Second,</w:t>
-      </w:r>
-      <w:r>
-        <w:rPr>
-          <w:rFonts w:ascii="Times New Roman" w:hAnsi="Times New Roman" w:cs="Times New Roman"/>
-          <w:i/>
-        </w:rPr>
-        <w:t xml:space="preserve"> </w:t>
-      </w:r>
-      <w:r>
-        <w:rPr>
-          <w:rFonts w:ascii="Times New Roman" w:hAnsi="Times New Roman" w:cs="Times New Roman"/>
-        </w:rPr>
-        <w:t xml:space="preserve">the data structure of the 3-SAT problem (NP-Complete) can be reduced in polynomial time to the MIS problem, Thus, the 3-SAT can be solved using the MIS problem and therefore MIS is </w:t>
-      </w:r>
-      <w:r>
-        <w:rPr>
-          <w:rFonts w:ascii="Times New Roman" w:hAnsi="Times New Roman" w:cs="Times New Roman"/>
-          <w:b/>
-        </w:rPr>
-        <w:t xml:space="preserve">NP-Complete </w:t>
-      </w:r>
-      <w:r>
-        <w:rPr>
-          <w:rFonts w:ascii="Times New Roman" w:hAnsi="Times New Roman" w:cs="Times New Roman"/>
-        </w:rPr>
-        <w:t>(GJ)</w:t>
-      </w:r>
-      <w:r>
-        <w:rPr>
-          <w:rFonts w:ascii="Times New Roman" w:hAnsi="Times New Roman" w:cs="Times New Roman"/>
-          <w:b/>
-        </w:rPr>
         <w:t>.</w:t>
       </w:r>
-    </w:p>
-    <w:p>
-      <w:pPr>
-        <w:pStyle w:val="Default"/>
-        <w:rPr>
-          <w:rFonts w:ascii="Times New Roman" w:hAnsi="Times New Roman" w:cs="Times New Roman"/>
-        </w:rPr>
-      </w:pPr>
-    </w:p>
-    <w:p>
-      <w:pPr>
-        <w:pStyle w:val="Default"/>
-        <w:rPr>
-          <w:rFonts w:ascii="Times New Roman" w:hAnsi="Times New Roman" w:cs="Times New Roman"/>
-        </w:rPr>
-      </w:pPr>
-    </w:p>
-    <w:p>
-      <w:pPr>
-        <w:pStyle w:val="Default"/>
-        <w:rPr>
-          <w:rFonts w:ascii="Times New Roman" w:hAnsi="Times New Roman" w:cs="Times New Roman"/>
-        </w:rPr>
-      </w:pPr>
-    </w:p>
-    <w:p>
-      <w:pPr>
-        <w:pStyle w:val="Default"/>
-        <w:rPr>
-          <w:rFonts w:ascii="Times New Roman" w:hAnsi="Times New Roman" w:cs="Times New Roman"/>
-        </w:rPr>
-      </w:pPr>
-    </w:p>
-    <w:p>
-      <w:pPr>
-        <w:pStyle w:val="Default"/>
-        <w:rPr>
-          <w:rFonts w:ascii="Times New Roman" w:hAnsi="Times New Roman" w:cs="Times New Roman"/>
-        </w:rPr>
-      </w:pPr>
-    </w:p>
-    <w:p>
-      <w:pPr>
-        <w:pStyle w:val="Default"/>
-        <w:rPr>
-          <w:rFonts w:ascii="Times New Roman" w:hAnsi="Times New Roman" w:cs="Times New Roman"/>
-        </w:rPr>
-      </w:pPr>
-    </w:p>
-    <w:p>
-      <w:pPr>
-        <w:pStyle w:val="Default"/>
-        <w:rPr>
-          <w:rFonts w:ascii="Times New Roman" w:hAnsi="Times New Roman" w:cs="Times New Roman"/>
-        </w:rPr>
-      </w:pPr>
-    </w:p>
-    <w:p>
-      <w:pPr>
-        <w:pStyle w:val="Default"/>
-        <w:rPr>
-          <w:rFonts w:ascii="Times New Roman" w:hAnsi="Times New Roman" w:cs="Times New Roman"/>
-        </w:rPr>
-      </w:pPr>
-    </w:p>
-    <w:p>
-      <w:pPr>
-        <w:pStyle w:val="Default"/>
-        <w:rPr>
-          <w:rFonts w:ascii="Times New Roman" w:hAnsi="Times New Roman" w:cs="Times New Roman"/>
-        </w:rPr>
-      </w:pPr>
     </w:p>
     <w:p>
       <w:pPr>
@@ -992,6 +885,7 @@
           <w:rFonts w:ascii="Times New Roman" w:hAnsi="Times New Roman"/>
           <w:color w:val="000000"/>
         </w:rPr>
+        <w:lastRenderedPageBreak/>
         <w:t xml:space="preserve">The standard problem domain requirements analysis and generation of the high level design can be approached in the general pattern as indicated in the previous lecture notes. Mapping the global </w:t>
       </w:r>
       <w:proofErr w:type="spellStart"/>
@@ -1076,30 +970,6 @@
         </w:rPr>
         <w:t xml:space="preserve"> and Fogel [5] are also followed throughout this development. What are “good” heuristics?</w:t>
       </w:r>
-    </w:p>
-    <w:p>
-      <w:pPr>
-        <w:pStyle w:val="Default"/>
-        <w:rPr>
-          <w:rFonts w:ascii="Times New Roman" w:hAnsi="Times New Roman" w:cs="Times New Roman"/>
-        </w:rPr>
-      </w:pPr>
-    </w:p>
-    <w:p>
-      <w:pPr>
-        <w:pStyle w:val="Default"/>
-        <w:rPr>
-          <w:rFonts w:ascii="Times New Roman" w:hAnsi="Times New Roman" w:cs="Times New Roman"/>
-        </w:rPr>
-      </w:pPr>
-    </w:p>
-    <w:p>
-      <w:pPr>
-        <w:pStyle w:val="Default"/>
-        <w:rPr>
-          <w:rFonts w:ascii="Times New Roman" w:hAnsi="Times New Roman" w:cs="Times New Roman"/>
-        </w:rPr>
-      </w:pPr>
     </w:p>
     <w:p>
       <w:pPr>
@@ -1114,7 +984,7 @@
         <w:pStyle w:val="CM4"/>
         <w:numPr>
           <w:ilvl w:val="0"/>
-          <w:numId w:val="12"/>
+          <w:numId w:val="21"/>
         </w:numPr>
         <w:ind w:right="288"/>
         <w:jc w:val="both"/>
@@ -1738,7 +1608,7 @@
         <w:pStyle w:val="Default"/>
         <w:numPr>
           <w:ilvl w:val="0"/>
-          <w:numId w:val="13"/>
+          <w:numId w:val="22"/>
         </w:numPr>
         <w:ind w:left="720" w:firstLine="0"/>
         <w:rPr>
@@ -1814,7 +1684,7 @@
         <w:pStyle w:val="Default"/>
         <w:numPr>
           <w:ilvl w:val="0"/>
-          <w:numId w:val="14"/>
+          <w:numId w:val="23"/>
         </w:numPr>
         <w:ind w:left="720"/>
         <w:rPr>
@@ -1856,7 +1726,7 @@
         <w:pStyle w:val="Default"/>
         <w:numPr>
           <w:ilvl w:val="0"/>
-          <w:numId w:val="14"/>
+          <w:numId w:val="23"/>
         </w:numPr>
         <w:ind w:left="720" w:right="-340"/>
         <w:rPr>
@@ -1959,7 +1829,7 @@
         <w:pStyle w:val="Default"/>
         <w:numPr>
           <w:ilvl w:val="0"/>
-          <w:numId w:val="14"/>
+          <w:numId w:val="23"/>
         </w:numPr>
         <w:ind w:left="720"/>
         <w:rPr>
@@ -2020,7 +1890,7 @@
         <w:pStyle w:val="Default"/>
         <w:numPr>
           <w:ilvl w:val="0"/>
-          <w:numId w:val="14"/>
+          <w:numId w:val="23"/>
         </w:numPr>
         <w:ind w:left="720"/>
         <w:rPr>
@@ -2109,7 +1979,7 @@
         <w:pStyle w:val="Default"/>
         <w:numPr>
           <w:ilvl w:val="0"/>
-          <w:numId w:val="14"/>
+          <w:numId w:val="23"/>
         </w:numPr>
         <w:ind w:left="720" w:right="-360"/>
         <w:rPr>
@@ -2242,7 +2112,7 @@
         <w:pStyle w:val="Default"/>
         <w:numPr>
           <w:ilvl w:val="0"/>
-          <w:numId w:val="13"/>
+          <w:numId w:val="22"/>
         </w:numPr>
         <w:ind w:left="720" w:firstLine="0"/>
         <w:rPr>
@@ -2290,7 +2160,7 @@
         <w:pStyle w:val="Default"/>
         <w:numPr>
           <w:ilvl w:val="0"/>
-          <w:numId w:val="14"/>
+          <w:numId w:val="23"/>
         </w:numPr>
         <w:ind w:left="720"/>
         <w:rPr>
@@ -2352,7 +2222,7 @@
         <w:pStyle w:val="Default"/>
         <w:numPr>
           <w:ilvl w:val="0"/>
-          <w:numId w:val="14"/>
+          <w:numId w:val="23"/>
         </w:numPr>
         <w:ind w:left="720"/>
         <w:rPr>
@@ -2413,7 +2283,7 @@
         <w:pStyle w:val="Default"/>
         <w:numPr>
           <w:ilvl w:val="0"/>
-          <w:numId w:val="13"/>
+          <w:numId w:val="22"/>
         </w:numPr>
         <w:ind w:left="720" w:firstLine="0"/>
         <w:rPr>
@@ -2551,14 +2421,6 @@
     </w:p>
     <w:p>
       <w:pPr>
-        <w:pStyle w:val="Default"/>
-        <w:rPr>
-          <w:rFonts w:ascii="Times New Roman" w:hAnsi="Times New Roman" w:cs="Times New Roman"/>
-        </w:rPr>
-      </w:pPr>
-    </w:p>
-    <w:p>
-      <w:pPr>
         <w:pStyle w:val="CM21"/>
         <w:spacing w:after="277" w:line="386" w:lineRule="atLeast"/>
         <w:ind w:right="378"/>
@@ -2586,7 +2448,7 @@
         <w:pStyle w:val="Default"/>
         <w:numPr>
           <w:ilvl w:val="0"/>
-          <w:numId w:val="13"/>
+          <w:numId w:val="22"/>
         </w:numPr>
         <w:ind w:right="414"/>
         <w:rPr>
@@ -2651,7 +2513,7 @@
         <w:pStyle w:val="Default"/>
         <w:numPr>
           <w:ilvl w:val="0"/>
-          <w:numId w:val="13"/>
+          <w:numId w:val="22"/>
         </w:numPr>
         <w:ind w:right="-90"/>
         <w:rPr>
@@ -2861,7 +2723,7 @@
         <w:pStyle w:val="CM23"/>
         <w:numPr>
           <w:ilvl w:val="0"/>
-          <w:numId w:val="12"/>
+          <w:numId w:val="21"/>
         </w:numPr>
         <w:spacing w:after="70" w:line="398" w:lineRule="atLeast"/>
         <w:ind w:right="414"/>
@@ -2976,7 +2838,7 @@
         <w:pStyle w:val="CM23"/>
         <w:numPr>
           <w:ilvl w:val="0"/>
-          <w:numId w:val="12"/>
+          <w:numId w:val="21"/>
         </w:numPr>
         <w:spacing w:before="240" w:after="70" w:line="398" w:lineRule="atLeast"/>
         <w:ind w:right="414"/>
@@ -3006,7 +2868,7 @@
         <w:pStyle w:val="CM23"/>
         <w:numPr>
           <w:ilvl w:val="1"/>
-          <w:numId w:val="12"/>
+          <w:numId w:val="21"/>
         </w:numPr>
         <w:spacing w:before="240" w:after="70" w:line="398" w:lineRule="atLeast"/>
         <w:ind w:right="-20"/>
@@ -3338,6 +3200,30 @@
     <w:p>
       <w:pPr>
         <w:pStyle w:val="Default"/>
+        <w:numPr>
+          <w:ilvl w:val="0"/>
+          <w:numId w:val="21"/>
+        </w:numPr>
+        <w:rPr>
+          <w:rFonts w:ascii="Times New Roman" w:hAnsi="Times New Roman" w:cs="Times New Roman"/>
+          <w:b/>
+          <w:i/>
+          <w:color w:val="00B050"/>
+        </w:rPr>
+      </w:pPr>
+      <w:r>
+        <w:rPr>
+          <w:rFonts w:ascii="Times New Roman" w:hAnsi="Times New Roman" w:cs="Times New Roman"/>
+          <w:b/>
+          <w:i/>
+          <w:color w:val="00B050"/>
+        </w:rPr>
+        <w:t xml:space="preserve">Vertex ordering </w:t>
+      </w:r>
+    </w:p>
+    <w:p>
+      <w:pPr>
+        <w:pStyle w:val="Default"/>
         <w:rPr>
           <w:rFonts w:ascii="Times New Roman" w:hAnsi="Times New Roman" w:cs="Times New Roman"/>
         </w:rPr>
@@ -3367,7 +3253,7 @@
         <w:pStyle w:val="Default"/>
         <w:numPr>
           <w:ilvl w:val="0"/>
-          <w:numId w:val="12"/>
+          <w:numId w:val="21"/>
         </w:numPr>
         <w:rPr>
           <w:rFonts w:ascii="Times New Roman" w:hAnsi="Times New Roman" w:cs="Times New Roman"/>
@@ -3404,7 +3290,7 @@
         <w:pStyle w:val="CM23"/>
         <w:numPr>
           <w:ilvl w:val="1"/>
-          <w:numId w:val="12"/>
+          <w:numId w:val="21"/>
         </w:numPr>
         <w:spacing w:before="240" w:after="70" w:line="398" w:lineRule="atLeast"/>
         <w:ind w:right="414"/>
@@ -3928,7 +3814,7 @@
         <w:pStyle w:val="Default"/>
         <w:numPr>
           <w:ilvl w:val="0"/>
-          <w:numId w:val="12"/>
+          <w:numId w:val="21"/>
         </w:numPr>
         <w:ind w:right="414"/>
         <w:rPr>
@@ -4026,10 +3912,10 @@
           <w:position w:val="-11"/>
         </w:rPr>
         <w:drawing>
-          <wp:inline distT="0" distB="0" distL="0" distR="0" wp14:anchorId="496BA3EE" wp14:editId="55EA574F">
-            <wp:extent cx="95250" cy="209550"/>
+          <wp:inline distT="0" distB="0" distL="0" distR="0" wp14:anchorId="6C656B62" wp14:editId="461A9D9C">
+            <wp:extent cx="97790" cy="207010"/>
             <wp:effectExtent l="0" t="0" r="0" b="0"/>
-            <wp:docPr id="84" name="Picture 84"/>
+            <wp:docPr id="42" name="Picture 42"/>
             <wp:cNvGraphicFramePr>
               <a:graphicFrameLocks xmlns:a="http://schemas.openxmlformats.org/drawingml/2006/main" noChangeAspect="1"/>
             </wp:cNvGraphicFramePr>
@@ -4068,7 +3954,7 @@
                   <pic:spPr bwMode="auto">
                     <a:xfrm>
                       <a:off x="0" y="0"/>
-                      <a:ext cx="95250" cy="209550"/>
+                      <a:ext cx="97790" cy="207010"/>
                     </a:xfrm>
                     <a:prstGeom prst="rect">
                       <a:avLst/>
@@ -4103,10 +3989,10 @@
           <w:position w:val="-11"/>
         </w:rPr>
         <w:drawing>
-          <wp:inline distT="0" distB="0" distL="0" distR="0" wp14:anchorId="417CC484" wp14:editId="25D732BD">
-            <wp:extent cx="95250" cy="209550"/>
+          <wp:inline distT="0" distB="0" distL="0" distR="0" wp14:anchorId="09D58FA2" wp14:editId="4DF3308F">
+            <wp:extent cx="97790" cy="207010"/>
             <wp:effectExtent l="0" t="0" r="0" b="0"/>
-            <wp:docPr id="83" name="Picture 83"/>
+            <wp:docPr id="41" name="Picture 41"/>
             <wp:cNvGraphicFramePr>
               <a:graphicFrameLocks xmlns:a="http://schemas.openxmlformats.org/drawingml/2006/main" noChangeAspect="1"/>
             </wp:cNvGraphicFramePr>
@@ -4145,7 +4031,7 @@
                   <pic:spPr bwMode="auto">
                     <a:xfrm>
                       <a:off x="0" y="0"/>
-                      <a:ext cx="95250" cy="209550"/>
+                      <a:ext cx="97790" cy="207010"/>
                     </a:xfrm>
                     <a:prstGeom prst="rect">
                       <a:avLst/>
@@ -4304,10 +4190,10 @@
           <w:position w:val="-11"/>
         </w:rPr>
         <w:drawing>
-          <wp:inline distT="0" distB="0" distL="0" distR="0" wp14:anchorId="6A8BDABC" wp14:editId="1ADC018D">
-            <wp:extent cx="95250" cy="209550"/>
+          <wp:inline distT="0" distB="0" distL="0" distR="0" wp14:anchorId="60F3E53C" wp14:editId="33F4A584">
+            <wp:extent cx="97790" cy="207010"/>
             <wp:effectExtent l="0" t="0" r="0" b="0"/>
-            <wp:docPr id="82" name="Picture 82"/>
+            <wp:docPr id="40" name="Picture 40"/>
             <wp:cNvGraphicFramePr>
               <a:graphicFrameLocks xmlns:a="http://schemas.openxmlformats.org/drawingml/2006/main" noChangeAspect="1"/>
             </wp:cNvGraphicFramePr>
@@ -4346,7 +4232,7 @@
                   <pic:spPr bwMode="auto">
                     <a:xfrm>
                       <a:off x="0" y="0"/>
-                      <a:ext cx="95250" cy="209550"/>
+                      <a:ext cx="97790" cy="207010"/>
                     </a:xfrm>
                     <a:prstGeom prst="rect">
                       <a:avLst/>
@@ -4381,10 +4267,10 @@
           <w:position w:val="-11"/>
         </w:rPr>
         <w:drawing>
-          <wp:inline distT="0" distB="0" distL="0" distR="0" wp14:anchorId="125355E3" wp14:editId="0D31BFB7">
-            <wp:extent cx="95250" cy="209550"/>
+          <wp:inline distT="0" distB="0" distL="0" distR="0" wp14:anchorId="07AE0F29" wp14:editId="765717DE">
+            <wp:extent cx="97790" cy="207010"/>
             <wp:effectExtent l="0" t="0" r="0" b="0"/>
-            <wp:docPr id="81" name="Picture 81"/>
+            <wp:docPr id="39" name="Picture 39"/>
             <wp:cNvGraphicFramePr>
               <a:graphicFrameLocks xmlns:a="http://schemas.openxmlformats.org/drawingml/2006/main" noChangeAspect="1"/>
             </wp:cNvGraphicFramePr>
@@ -4423,7 +4309,7 @@
                   <pic:spPr bwMode="auto">
                     <a:xfrm>
                       <a:off x="0" y="0"/>
-                      <a:ext cx="95250" cy="209550"/>
+                      <a:ext cx="97790" cy="207010"/>
                     </a:xfrm>
                     <a:prstGeom prst="rect">
                       <a:avLst/>
@@ -4741,7 +4627,7 @@
         <w:pStyle w:val="Default"/>
         <w:numPr>
           <w:ilvl w:val="0"/>
-          <w:numId w:val="15"/>
+          <w:numId w:val="24"/>
         </w:numPr>
         <w:rPr>
           <w:rFonts w:ascii="Times New Roman" w:hAnsi="Times New Roman" w:cs="Times New Roman"/>
@@ -4803,7 +4689,7 @@
         <w:pStyle w:val="Default"/>
         <w:numPr>
           <w:ilvl w:val="0"/>
-          <w:numId w:val="16"/>
+          <w:numId w:val="25"/>
         </w:numPr>
         <w:ind w:left="810" w:hanging="90"/>
         <w:rPr>
@@ -4883,10 +4769,10 @@
           <w:position w:val="-11"/>
         </w:rPr>
         <w:drawing>
-          <wp:inline distT="0" distB="0" distL="0" distR="0" wp14:anchorId="2212950C" wp14:editId="43ECD63B">
-            <wp:extent cx="95250" cy="209550"/>
+          <wp:inline distT="0" distB="0" distL="0" distR="0" wp14:anchorId="3B883BA3" wp14:editId="08AD849A">
+            <wp:extent cx="97790" cy="207010"/>
             <wp:effectExtent l="0" t="0" r="0" b="0"/>
-            <wp:docPr id="80" name="Picture 80"/>
+            <wp:docPr id="38" name="Picture 38"/>
             <wp:cNvGraphicFramePr>
               <a:graphicFrameLocks xmlns:a="http://schemas.openxmlformats.org/drawingml/2006/main" noChangeAspect="1"/>
             </wp:cNvGraphicFramePr>
@@ -4925,7 +4811,7 @@
                   <pic:spPr bwMode="auto">
                     <a:xfrm>
                       <a:off x="0" y="0"/>
-                      <a:ext cx="95250" cy="209550"/>
+                      <a:ext cx="97790" cy="207010"/>
                     </a:xfrm>
                     <a:prstGeom prst="rect">
                       <a:avLst/>
@@ -4960,10 +4846,10 @@
           <w:position w:val="-11"/>
         </w:rPr>
         <w:drawing>
-          <wp:inline distT="0" distB="0" distL="0" distR="0" wp14:anchorId="3DECADF3" wp14:editId="62E08C9F">
-            <wp:extent cx="95250" cy="209550"/>
+          <wp:inline distT="0" distB="0" distL="0" distR="0" wp14:anchorId="7464A857" wp14:editId="4B1E61F9">
+            <wp:extent cx="97790" cy="207010"/>
             <wp:effectExtent l="0" t="0" r="0" b="0"/>
-            <wp:docPr id="79" name="Picture 79"/>
+            <wp:docPr id="37" name="Picture 37"/>
             <wp:cNvGraphicFramePr>
               <a:graphicFrameLocks xmlns:a="http://schemas.openxmlformats.org/drawingml/2006/main" noChangeAspect="1"/>
             </wp:cNvGraphicFramePr>
@@ -5002,7 +4888,7 @@
                   <pic:spPr bwMode="auto">
                     <a:xfrm>
                       <a:off x="0" y="0"/>
-                      <a:ext cx="95250" cy="209550"/>
+                      <a:ext cx="97790" cy="207010"/>
                     </a:xfrm>
                     <a:prstGeom prst="rect">
                       <a:avLst/>
@@ -5064,7 +4950,7 @@
         <w:pStyle w:val="Default"/>
         <w:numPr>
           <w:ilvl w:val="0"/>
-          <w:numId w:val="12"/>
+          <w:numId w:val="21"/>
         </w:numPr>
         <w:rPr>
           <w:rFonts w:ascii="Times New Roman" w:hAnsi="Times New Roman" w:cs="Times New Roman"/>
@@ -5085,7 +4971,7 @@
         <w:pStyle w:val="Default"/>
         <w:numPr>
           <w:ilvl w:val="0"/>
-          <w:numId w:val="14"/>
+          <w:numId w:val="23"/>
         </w:numPr>
         <w:ind w:left="720"/>
         <w:rPr>
@@ -5176,7 +5062,7 @@
         <w:pStyle w:val="Default"/>
         <w:numPr>
           <w:ilvl w:val="0"/>
-          <w:numId w:val="14"/>
+          <w:numId w:val="23"/>
         </w:numPr>
         <w:ind w:left="720"/>
         <w:rPr>
@@ -5443,7 +5329,7 @@
         <w:pStyle w:val="Default"/>
         <w:numPr>
           <w:ilvl w:val="0"/>
-          <w:numId w:val="14"/>
+          <w:numId w:val="23"/>
         </w:numPr>
         <w:ind w:left="720" w:right="-380"/>
         <w:rPr>
@@ -5740,7 +5626,7 @@
         <w:pStyle w:val="Default"/>
         <w:numPr>
           <w:ilvl w:val="0"/>
-          <w:numId w:val="14"/>
+          <w:numId w:val="23"/>
         </w:numPr>
         <w:ind w:left="720"/>
         <w:rPr>
@@ -5975,10 +5861,10 @@
           <w:position w:val="-11"/>
         </w:rPr>
         <w:drawing>
-          <wp:inline distT="0" distB="0" distL="0" distR="0" wp14:anchorId="3BDA0CC8" wp14:editId="14CB5F08">
-            <wp:extent cx="95250" cy="209550"/>
+          <wp:inline distT="0" distB="0" distL="0" distR="0" wp14:anchorId="549B006C" wp14:editId="47B3C5FD">
+            <wp:extent cx="97790" cy="207010"/>
             <wp:effectExtent l="0" t="0" r="0" b="0"/>
-            <wp:docPr id="78" name="Picture 78"/>
+            <wp:docPr id="36" name="Picture 36"/>
             <wp:cNvGraphicFramePr>
               <a:graphicFrameLocks xmlns:a="http://schemas.openxmlformats.org/drawingml/2006/main" noChangeAspect="1"/>
             </wp:cNvGraphicFramePr>
@@ -6017,7 +5903,7 @@
                   <pic:spPr bwMode="auto">
                     <a:xfrm>
                       <a:off x="0" y="0"/>
-                      <a:ext cx="95250" cy="209550"/>
+                      <a:ext cx="97790" cy="207010"/>
                     </a:xfrm>
                     <a:prstGeom prst="rect">
                       <a:avLst/>
@@ -6052,10 +5938,10 @@
           <w:position w:val="-11"/>
         </w:rPr>
         <w:drawing>
-          <wp:inline distT="0" distB="0" distL="0" distR="0" wp14:anchorId="372935C4" wp14:editId="20F997F6">
-            <wp:extent cx="95250" cy="209550"/>
+          <wp:inline distT="0" distB="0" distL="0" distR="0" wp14:anchorId="596C21F3" wp14:editId="36CB81C0">
+            <wp:extent cx="97790" cy="207010"/>
             <wp:effectExtent l="0" t="0" r="0" b="0"/>
-            <wp:docPr id="77" name="Picture 77"/>
+            <wp:docPr id="35" name="Picture 35"/>
             <wp:cNvGraphicFramePr>
               <a:graphicFrameLocks xmlns:a="http://schemas.openxmlformats.org/drawingml/2006/main" noChangeAspect="1"/>
             </wp:cNvGraphicFramePr>
@@ -6094,7 +5980,7 @@
                   <pic:spPr bwMode="auto">
                     <a:xfrm>
                       <a:off x="0" y="0"/>
-                      <a:ext cx="95250" cy="209550"/>
+                      <a:ext cx="97790" cy="207010"/>
                     </a:xfrm>
                     <a:prstGeom prst="rect">
                       <a:avLst/>
@@ -6122,7 +6008,7 @@
         <w:pStyle w:val="Default"/>
         <w:numPr>
           <w:ilvl w:val="0"/>
-          <w:numId w:val="14"/>
+          <w:numId w:val="23"/>
         </w:numPr>
         <w:ind w:left="720"/>
         <w:rPr>
@@ -6234,7 +6120,7 @@
         <w:pStyle w:val="Default"/>
         <w:numPr>
           <w:ilvl w:val="0"/>
-          <w:numId w:val="13"/>
+          <w:numId w:val="22"/>
         </w:numPr>
         <w:rPr>
           <w:rFonts w:ascii="Times New Roman" w:hAnsi="Times New Roman" w:cs="Times New Roman"/>
@@ -6271,7 +6157,7 @@
         <w:pStyle w:val="Default"/>
         <w:numPr>
           <w:ilvl w:val="0"/>
-          <w:numId w:val="12"/>
+          <w:numId w:val="21"/>
         </w:numPr>
         <w:rPr>
           <w:rFonts w:ascii="Times New Roman" w:hAnsi="Times New Roman" w:cs="Times New Roman"/>
@@ -6301,49 +6187,6 @@
         </w:rPr>
         <w:t xml:space="preserve"> local decision creativity!) </w:t>
       </w:r>
-    </w:p>
-    <w:p>
-      <w:pPr>
-        <w:pStyle w:val="CM21"/>
-        <w:spacing w:after="277" w:line="386" w:lineRule="atLeast"/>
-        <w:ind w:right="952"/>
-        <w:rPr>
-          <w:rFonts w:ascii="Times New Roman" w:hAnsi="Times New Roman"/>
-          <w:color w:val="000000"/>
-        </w:rPr>
-      </w:pPr>
-    </w:p>
-    <w:p>
-      <w:pPr>
-        <w:pStyle w:val="Default"/>
-        <w:rPr>
-          <w:rFonts w:ascii="Times New Roman" w:hAnsi="Times New Roman" w:cs="Times New Roman"/>
-        </w:rPr>
-      </w:pPr>
-    </w:p>
-    <w:p>
-      <w:pPr>
-        <w:pStyle w:val="Default"/>
-        <w:rPr>
-          <w:rFonts w:ascii="Times New Roman" w:hAnsi="Times New Roman" w:cs="Times New Roman"/>
-        </w:rPr>
-      </w:pPr>
-    </w:p>
-    <w:p>
-      <w:pPr>
-        <w:pStyle w:val="Default"/>
-        <w:rPr>
-          <w:rFonts w:ascii="Times New Roman" w:hAnsi="Times New Roman" w:cs="Times New Roman"/>
-        </w:rPr>
-      </w:pPr>
-    </w:p>
-    <w:p>
-      <w:pPr>
-        <w:pStyle w:val="Default"/>
-        <w:rPr>
-          <w:rFonts w:ascii="Times New Roman" w:hAnsi="Times New Roman" w:cs="Times New Roman"/>
-        </w:rPr>
-      </w:pPr>
     </w:p>
     <w:p>
       <w:pPr>
@@ -6380,7 +6223,7 @@
         <w:pStyle w:val="Default"/>
         <w:numPr>
           <w:ilvl w:val="0"/>
-          <w:numId w:val="13"/>
+          <w:numId w:val="22"/>
         </w:numPr>
         <w:spacing w:line="360" w:lineRule="atLeast"/>
         <w:ind w:right="-90"/>
@@ -6442,6 +6285,7 @@
           <w:rFonts w:ascii="Times New Roman" w:hAnsi="Times New Roman" w:cs="Times New Roman"/>
           <w:color w:val="auto"/>
         </w:rPr>
+        <w:lastRenderedPageBreak/>
         <w:t xml:space="preserve">“MIS </w:t>
       </w:r>
       <w:proofErr w:type="spellStart"/>
@@ -6528,7 +6372,7 @@
         <w:pStyle w:val="Default"/>
         <w:numPr>
           <w:ilvl w:val="0"/>
-          <w:numId w:val="13"/>
+          <w:numId w:val="22"/>
         </w:numPr>
         <w:ind w:right="504"/>
         <w:rPr>
@@ -6622,7 +6466,7 @@
         <w:pStyle w:val="Default"/>
         <w:numPr>
           <w:ilvl w:val="0"/>
-          <w:numId w:val="12"/>
+          <w:numId w:val="21"/>
         </w:numPr>
         <w:spacing w:line="360" w:lineRule="atLeast"/>
         <w:ind w:right="504"/>
@@ -6715,10 +6559,10 @@
           <w:position w:val="-11"/>
         </w:rPr>
         <w:drawing>
-          <wp:inline distT="0" distB="0" distL="0" distR="0" wp14:anchorId="43006344" wp14:editId="0C84EAD0">
-            <wp:extent cx="104775" cy="209550"/>
-            <wp:effectExtent l="0" t="0" r="9525" b="0"/>
-            <wp:docPr id="76" name="Picture 76"/>
+          <wp:inline distT="0" distB="0" distL="0" distR="0" wp14:anchorId="245F44A4" wp14:editId="7D76753F">
+            <wp:extent cx="109855" cy="207010"/>
+            <wp:effectExtent l="0" t="0" r="4445" b="0"/>
+            <wp:docPr id="34" name="Picture 34"/>
             <wp:cNvGraphicFramePr>
               <a:graphicFrameLocks xmlns:a="http://schemas.openxmlformats.org/drawingml/2006/main" noChangeAspect="1"/>
             </wp:cNvGraphicFramePr>
@@ -6757,7 +6601,7 @@
                   <pic:spPr bwMode="auto">
                     <a:xfrm>
                       <a:off x="0" y="0"/>
-                      <a:ext cx="104775" cy="209550"/>
+                      <a:ext cx="109855" cy="207010"/>
                     </a:xfrm>
                     <a:prstGeom prst="rect">
                       <a:avLst/>
@@ -6795,10 +6639,10 @@
           <w:position w:val="-11"/>
         </w:rPr>
         <w:drawing>
-          <wp:inline distT="0" distB="0" distL="0" distR="0" wp14:anchorId="00ECF0FD" wp14:editId="794A5FA1">
-            <wp:extent cx="104775" cy="209550"/>
-            <wp:effectExtent l="0" t="0" r="9525" b="0"/>
-            <wp:docPr id="75" name="Picture 75"/>
+          <wp:inline distT="0" distB="0" distL="0" distR="0" wp14:anchorId="75D9077D" wp14:editId="2649D4CC">
+            <wp:extent cx="109855" cy="207010"/>
+            <wp:effectExtent l="0" t="0" r="4445" b="0"/>
+            <wp:docPr id="33" name="Picture 33"/>
             <wp:cNvGraphicFramePr>
               <a:graphicFrameLocks xmlns:a="http://schemas.openxmlformats.org/drawingml/2006/main" noChangeAspect="1"/>
             </wp:cNvGraphicFramePr>
@@ -6837,7 +6681,7 @@
                   <pic:spPr bwMode="auto">
                     <a:xfrm>
                       <a:off x="0" y="0"/>
-                      <a:ext cx="104775" cy="209550"/>
+                      <a:ext cx="109855" cy="207010"/>
                     </a:xfrm>
                     <a:prstGeom prst="rect">
                       <a:avLst/>
@@ -6921,10 +6765,10 @@
           <w:position w:val="-11"/>
         </w:rPr>
         <w:drawing>
-          <wp:inline distT="0" distB="0" distL="0" distR="0" wp14:anchorId="1CE5BFC0" wp14:editId="67D2DF8B">
-            <wp:extent cx="95250" cy="209550"/>
+          <wp:inline distT="0" distB="0" distL="0" distR="0" wp14:anchorId="2201444B" wp14:editId="41E9F550">
+            <wp:extent cx="97790" cy="207010"/>
             <wp:effectExtent l="0" t="0" r="0" b="0"/>
-            <wp:docPr id="74" name="Picture 74"/>
+            <wp:docPr id="32" name="Picture 32"/>
             <wp:cNvGraphicFramePr>
               <a:graphicFrameLocks xmlns:a="http://schemas.openxmlformats.org/drawingml/2006/main" noChangeAspect="1"/>
             </wp:cNvGraphicFramePr>
@@ -6963,7 +6807,7 @@
                   <pic:spPr bwMode="auto">
                     <a:xfrm>
                       <a:off x="0" y="0"/>
-                      <a:ext cx="95250" cy="209550"/>
+                      <a:ext cx="97790" cy="207010"/>
                     </a:xfrm>
                     <a:prstGeom prst="rect">
                       <a:avLst/>
@@ -7001,10 +6845,10 @@
           <w:position w:val="-11"/>
         </w:rPr>
         <w:drawing>
-          <wp:inline distT="0" distB="0" distL="0" distR="0" wp14:anchorId="34F9F82D" wp14:editId="5C9E3CD7">
-            <wp:extent cx="95250" cy="209550"/>
+          <wp:inline distT="0" distB="0" distL="0" distR="0" wp14:anchorId="25A5AAB8" wp14:editId="0F71CC1D">
+            <wp:extent cx="97790" cy="207010"/>
             <wp:effectExtent l="0" t="0" r="0" b="0"/>
-            <wp:docPr id="73" name="Picture 73"/>
+            <wp:docPr id="31" name="Picture 31"/>
             <wp:cNvGraphicFramePr>
               <a:graphicFrameLocks xmlns:a="http://schemas.openxmlformats.org/drawingml/2006/main" noChangeAspect="1"/>
             </wp:cNvGraphicFramePr>
@@ -7043,7 +6887,7 @@
                   <pic:spPr bwMode="auto">
                     <a:xfrm>
                       <a:off x="0" y="0"/>
-                      <a:ext cx="95250" cy="209550"/>
+                      <a:ext cx="97790" cy="207010"/>
                     </a:xfrm>
                     <a:prstGeom prst="rect">
                       <a:avLst/>
@@ -7125,10 +6969,10 @@
           <w:position w:val="-11"/>
         </w:rPr>
         <w:drawing>
-          <wp:inline distT="0" distB="0" distL="0" distR="0" wp14:anchorId="74B2AA01" wp14:editId="69A63555">
-            <wp:extent cx="104775" cy="209550"/>
-            <wp:effectExtent l="0" t="0" r="9525" b="0"/>
-            <wp:docPr id="72" name="Picture 72"/>
+          <wp:inline distT="0" distB="0" distL="0" distR="0" wp14:anchorId="5F931488" wp14:editId="7F07346C">
+            <wp:extent cx="109855" cy="207010"/>
+            <wp:effectExtent l="0" t="0" r="4445" b="0"/>
+            <wp:docPr id="30" name="Picture 30"/>
             <wp:cNvGraphicFramePr>
               <a:graphicFrameLocks xmlns:a="http://schemas.openxmlformats.org/drawingml/2006/main" noChangeAspect="1"/>
             </wp:cNvGraphicFramePr>
@@ -7167,7 +7011,7 @@
                   <pic:spPr bwMode="auto">
                     <a:xfrm>
                       <a:off x="0" y="0"/>
-                      <a:ext cx="104775" cy="209550"/>
+                      <a:ext cx="109855" cy="207010"/>
                     </a:xfrm>
                     <a:prstGeom prst="rect">
                       <a:avLst/>
@@ -7205,10 +7049,10 @@
           <w:position w:val="-11"/>
         </w:rPr>
         <w:drawing>
-          <wp:inline distT="0" distB="0" distL="0" distR="0" wp14:anchorId="0530CDC8" wp14:editId="6492891D">
-            <wp:extent cx="104775" cy="209550"/>
-            <wp:effectExtent l="0" t="0" r="9525" b="0"/>
-            <wp:docPr id="71" name="Picture 71"/>
+          <wp:inline distT="0" distB="0" distL="0" distR="0" wp14:anchorId="28878E62" wp14:editId="0C364217">
+            <wp:extent cx="109855" cy="207010"/>
+            <wp:effectExtent l="0" t="0" r="4445" b="0"/>
+            <wp:docPr id="29" name="Picture 29"/>
             <wp:cNvGraphicFramePr>
               <a:graphicFrameLocks xmlns:a="http://schemas.openxmlformats.org/drawingml/2006/main" noChangeAspect="1"/>
             </wp:cNvGraphicFramePr>
@@ -7247,7 +7091,7 @@
                   <pic:spPr bwMode="auto">
                     <a:xfrm>
                       <a:off x="0" y="0"/>
-                      <a:ext cx="104775" cy="209550"/>
+                      <a:ext cx="109855" cy="207010"/>
                     </a:xfrm>
                     <a:prstGeom prst="rect">
                       <a:avLst/>
@@ -7332,10 +7176,10 @@
           <w:position w:val="-11"/>
         </w:rPr>
         <w:drawing>
-          <wp:inline distT="0" distB="0" distL="0" distR="0" wp14:anchorId="3C53329F" wp14:editId="1D4E8CE1">
-            <wp:extent cx="95250" cy="209550"/>
+          <wp:inline distT="0" distB="0" distL="0" distR="0" wp14:anchorId="736E0B6F" wp14:editId="45390392">
+            <wp:extent cx="97790" cy="207010"/>
             <wp:effectExtent l="0" t="0" r="0" b="0"/>
-            <wp:docPr id="70" name="Picture 70"/>
+            <wp:docPr id="28" name="Picture 28"/>
             <wp:cNvGraphicFramePr>
               <a:graphicFrameLocks xmlns:a="http://schemas.openxmlformats.org/drawingml/2006/main" noChangeAspect="1"/>
             </wp:cNvGraphicFramePr>
@@ -7374,7 +7218,7 @@
                   <pic:spPr bwMode="auto">
                     <a:xfrm>
                       <a:off x="0" y="0"/>
-                      <a:ext cx="95250" cy="209550"/>
+                      <a:ext cx="97790" cy="207010"/>
                     </a:xfrm>
                     <a:prstGeom prst="rect">
                       <a:avLst/>
@@ -7412,10 +7256,10 @@
           <w:position w:val="-11"/>
         </w:rPr>
         <w:drawing>
-          <wp:inline distT="0" distB="0" distL="0" distR="0" wp14:anchorId="5EC9C3BE" wp14:editId="3D177793">
-            <wp:extent cx="95250" cy="209550"/>
+          <wp:inline distT="0" distB="0" distL="0" distR="0" wp14:anchorId="5FB98640" wp14:editId="3C2BF575">
+            <wp:extent cx="97790" cy="207010"/>
             <wp:effectExtent l="0" t="0" r="0" b="0"/>
-            <wp:docPr id="69" name="Picture 69"/>
+            <wp:docPr id="27" name="Picture 27"/>
             <wp:cNvGraphicFramePr>
               <a:graphicFrameLocks xmlns:a="http://schemas.openxmlformats.org/drawingml/2006/main" noChangeAspect="1"/>
             </wp:cNvGraphicFramePr>
@@ -7454,7 +7298,7 @@
                   <pic:spPr bwMode="auto">
                     <a:xfrm>
                       <a:off x="0" y="0"/>
-                      <a:ext cx="95250" cy="209550"/>
+                      <a:ext cx="97790" cy="207010"/>
                     </a:xfrm>
                     <a:prstGeom prst="rect">
                       <a:avLst/>
@@ -7591,7 +7435,7 @@
         <w:pStyle w:val="Default"/>
         <w:numPr>
           <w:ilvl w:val="0"/>
-          <w:numId w:val="13"/>
+          <w:numId w:val="22"/>
         </w:numPr>
         <w:ind w:left="720" w:right="-180" w:firstLine="0"/>
         <w:rPr>
@@ -7644,7 +7488,7 @@
         <w:pStyle w:val="Default"/>
         <w:numPr>
           <w:ilvl w:val="0"/>
-          <w:numId w:val="16"/>
+          <w:numId w:val="25"/>
         </w:numPr>
         <w:ind w:left="720" w:right="-90" w:firstLine="0"/>
         <w:rPr>
@@ -7740,7 +7584,7 @@
         <w:pStyle w:val="Default"/>
         <w:numPr>
           <w:ilvl w:val="0"/>
-          <w:numId w:val="16"/>
+          <w:numId w:val="25"/>
         </w:numPr>
         <w:ind w:left="810" w:hanging="90"/>
         <w:rPr>
@@ -7821,10 +7665,10 @@
           <w:position w:val="-11"/>
         </w:rPr>
         <w:drawing>
-          <wp:inline distT="0" distB="0" distL="0" distR="0" wp14:anchorId="7D6742E3" wp14:editId="2597C2B5">
-            <wp:extent cx="95250" cy="209550"/>
+          <wp:inline distT="0" distB="0" distL="0" distR="0" wp14:anchorId="6B6038DD" wp14:editId="7BFA10C7">
+            <wp:extent cx="97790" cy="207010"/>
             <wp:effectExtent l="0" t="0" r="0" b="0"/>
-            <wp:docPr id="68" name="Picture 68"/>
+            <wp:docPr id="26" name="Picture 26"/>
             <wp:cNvGraphicFramePr>
               <a:graphicFrameLocks xmlns:a="http://schemas.openxmlformats.org/drawingml/2006/main" noChangeAspect="1"/>
             </wp:cNvGraphicFramePr>
@@ -7863,7 +7707,7 @@
                   <pic:spPr bwMode="auto">
                     <a:xfrm>
                       <a:off x="0" y="0"/>
-                      <a:ext cx="95250" cy="209550"/>
+                      <a:ext cx="97790" cy="207010"/>
                     </a:xfrm>
                     <a:prstGeom prst="rect">
                       <a:avLst/>
@@ -7898,10 +7742,10 @@
           <w:position w:val="-11"/>
         </w:rPr>
         <w:drawing>
-          <wp:inline distT="0" distB="0" distL="0" distR="0" wp14:anchorId="7D7DE9C2" wp14:editId="5C279E8C">
-            <wp:extent cx="95250" cy="209550"/>
+          <wp:inline distT="0" distB="0" distL="0" distR="0" wp14:anchorId="65725A8A" wp14:editId="4D2AC51E">
+            <wp:extent cx="97790" cy="207010"/>
             <wp:effectExtent l="0" t="0" r="0" b="0"/>
-            <wp:docPr id="67" name="Picture 67"/>
+            <wp:docPr id="25" name="Picture 25"/>
             <wp:cNvGraphicFramePr>
               <a:graphicFrameLocks xmlns:a="http://schemas.openxmlformats.org/drawingml/2006/main" noChangeAspect="1"/>
             </wp:cNvGraphicFramePr>
@@ -7940,7 +7784,7 @@
                   <pic:spPr bwMode="auto">
                     <a:xfrm>
                       <a:off x="0" y="0"/>
-                      <a:ext cx="95250" cy="209550"/>
+                      <a:ext cx="97790" cy="207010"/>
                     </a:xfrm>
                     <a:prstGeom prst="rect">
                       <a:avLst/>
@@ -8022,7 +7866,7 @@
         <w:pStyle w:val="Default"/>
         <w:numPr>
           <w:ilvl w:val="0"/>
-          <w:numId w:val="14"/>
+          <w:numId w:val="23"/>
         </w:numPr>
         <w:ind w:left="720"/>
         <w:rPr>
@@ -8152,7 +7996,7 @@
         <w:pStyle w:val="Default"/>
         <w:numPr>
           <w:ilvl w:val="0"/>
-          <w:numId w:val="14"/>
+          <w:numId w:val="23"/>
         </w:numPr>
         <w:ind w:left="720"/>
         <w:rPr>
@@ -8165,7 +8009,7 @@
         <w:pStyle w:val="Default"/>
         <w:numPr>
           <w:ilvl w:val="0"/>
-          <w:numId w:val="14"/>
+          <w:numId w:val="23"/>
         </w:numPr>
         <w:ind w:left="720"/>
         <w:rPr>
@@ -8441,7 +8285,7 @@
         <w:pStyle w:val="Default"/>
         <w:numPr>
           <w:ilvl w:val="0"/>
-          <w:numId w:val="14"/>
+          <w:numId w:val="23"/>
         </w:numPr>
         <w:ind w:left="720"/>
         <w:rPr>
@@ -8841,10 +8685,10 @@
           <w:position w:val="-11"/>
         </w:rPr>
         <w:drawing>
-          <wp:inline distT="0" distB="0" distL="0" distR="0" wp14:anchorId="627DBBE0" wp14:editId="258A94F4">
-            <wp:extent cx="104775" cy="209550"/>
-            <wp:effectExtent l="0" t="0" r="9525" b="0"/>
-            <wp:docPr id="66" name="Picture 66"/>
+          <wp:inline distT="0" distB="0" distL="0" distR="0" wp14:anchorId="6F083B78" wp14:editId="15470F46">
+            <wp:extent cx="109855" cy="207010"/>
+            <wp:effectExtent l="0" t="0" r="4445" b="0"/>
+            <wp:docPr id="24" name="Picture 24"/>
             <wp:cNvGraphicFramePr>
               <a:graphicFrameLocks xmlns:a="http://schemas.openxmlformats.org/drawingml/2006/main" noChangeAspect="1"/>
             </wp:cNvGraphicFramePr>
@@ -8883,7 +8727,7 @@
                   <pic:spPr bwMode="auto">
                     <a:xfrm>
                       <a:off x="0" y="0"/>
-                      <a:ext cx="104775" cy="209550"/>
+                      <a:ext cx="109855" cy="207010"/>
                     </a:xfrm>
                     <a:prstGeom prst="rect">
                       <a:avLst/>
@@ -8921,10 +8765,10 @@
           <w:position w:val="-11"/>
         </w:rPr>
         <w:drawing>
-          <wp:inline distT="0" distB="0" distL="0" distR="0" wp14:anchorId="0C9D58B8" wp14:editId="65F26D6D">
-            <wp:extent cx="104775" cy="209550"/>
-            <wp:effectExtent l="0" t="0" r="9525" b="0"/>
-            <wp:docPr id="65" name="Picture 65"/>
+          <wp:inline distT="0" distB="0" distL="0" distR="0" wp14:anchorId="29DE548B" wp14:editId="454A6ADD">
+            <wp:extent cx="109855" cy="207010"/>
+            <wp:effectExtent l="0" t="0" r="4445" b="0"/>
+            <wp:docPr id="23" name="Picture 23"/>
             <wp:cNvGraphicFramePr>
               <a:graphicFrameLocks xmlns:a="http://schemas.openxmlformats.org/drawingml/2006/main" noChangeAspect="1"/>
             </wp:cNvGraphicFramePr>
@@ -8963,7 +8807,7 @@
                   <pic:spPr bwMode="auto">
                     <a:xfrm>
                       <a:off x="0" y="0"/>
-                      <a:ext cx="104775" cy="209550"/>
+                      <a:ext cx="109855" cy="207010"/>
                     </a:xfrm>
                     <a:prstGeom prst="rect">
                       <a:avLst/>
@@ -9047,10 +8891,10 @@
           <w:position w:val="-11"/>
         </w:rPr>
         <w:drawing>
-          <wp:inline distT="0" distB="0" distL="0" distR="0" wp14:anchorId="0B61443E" wp14:editId="74080577">
-            <wp:extent cx="95250" cy="209550"/>
+          <wp:inline distT="0" distB="0" distL="0" distR="0" wp14:anchorId="515E2C57" wp14:editId="52D40AFC">
+            <wp:extent cx="97790" cy="207010"/>
             <wp:effectExtent l="0" t="0" r="0" b="0"/>
-            <wp:docPr id="64" name="Picture 64"/>
+            <wp:docPr id="22" name="Picture 22"/>
             <wp:cNvGraphicFramePr>
               <a:graphicFrameLocks xmlns:a="http://schemas.openxmlformats.org/drawingml/2006/main" noChangeAspect="1"/>
             </wp:cNvGraphicFramePr>
@@ -9089,7 +8933,7 @@
                   <pic:spPr bwMode="auto">
                     <a:xfrm>
                       <a:off x="0" y="0"/>
-                      <a:ext cx="95250" cy="209550"/>
+                      <a:ext cx="97790" cy="207010"/>
                     </a:xfrm>
                     <a:prstGeom prst="rect">
                       <a:avLst/>
@@ -9127,10 +8971,10 @@
           <w:position w:val="-11"/>
         </w:rPr>
         <w:drawing>
-          <wp:inline distT="0" distB="0" distL="0" distR="0" wp14:anchorId="2D83B73F" wp14:editId="74A6552A">
-            <wp:extent cx="95250" cy="209550"/>
+          <wp:inline distT="0" distB="0" distL="0" distR="0" wp14:anchorId="24D7E943" wp14:editId="4A5BEB54">
+            <wp:extent cx="97790" cy="207010"/>
             <wp:effectExtent l="0" t="0" r="0" b="0"/>
-            <wp:docPr id="63" name="Picture 63"/>
+            <wp:docPr id="21" name="Picture 21"/>
             <wp:cNvGraphicFramePr>
               <a:graphicFrameLocks xmlns:a="http://schemas.openxmlformats.org/drawingml/2006/main" noChangeAspect="1"/>
             </wp:cNvGraphicFramePr>
@@ -9169,7 +9013,7 @@
                   <pic:spPr bwMode="auto">
                     <a:xfrm>
                       <a:off x="0" y="0"/>
-                      <a:ext cx="95250" cy="209550"/>
+                      <a:ext cx="97790" cy="207010"/>
                     </a:xfrm>
                     <a:prstGeom prst="rect">
                       <a:avLst/>
@@ -9205,7 +9049,7 @@
         <w:pStyle w:val="Default"/>
         <w:numPr>
           <w:ilvl w:val="0"/>
-          <w:numId w:val="14"/>
+          <w:numId w:val="23"/>
         </w:numPr>
         <w:ind w:left="720"/>
         <w:rPr>
@@ -9441,10 +9285,10 @@
           <w:position w:val="-11"/>
         </w:rPr>
         <w:drawing>
-          <wp:inline distT="0" distB="0" distL="0" distR="0" wp14:anchorId="3119B29F" wp14:editId="25A7C95A">
-            <wp:extent cx="95250" cy="209550"/>
+          <wp:inline distT="0" distB="0" distL="0" distR="0" wp14:anchorId="0A1C7926" wp14:editId="41633797">
+            <wp:extent cx="97790" cy="207010"/>
             <wp:effectExtent l="0" t="0" r="0" b="0"/>
-            <wp:docPr id="62" name="Picture 62"/>
+            <wp:docPr id="20" name="Picture 20"/>
             <wp:cNvGraphicFramePr>
               <a:graphicFrameLocks xmlns:a="http://schemas.openxmlformats.org/drawingml/2006/main" noChangeAspect="1"/>
             </wp:cNvGraphicFramePr>
@@ -9483,7 +9327,7 @@
                   <pic:spPr bwMode="auto">
                     <a:xfrm>
                       <a:off x="0" y="0"/>
-                      <a:ext cx="95250" cy="209550"/>
+                      <a:ext cx="97790" cy="207010"/>
                     </a:xfrm>
                     <a:prstGeom prst="rect">
                       <a:avLst/>
@@ -9518,10 +9362,10 @@
           <w:position w:val="-11"/>
         </w:rPr>
         <w:drawing>
-          <wp:inline distT="0" distB="0" distL="0" distR="0" wp14:anchorId="41E64338" wp14:editId="35ECE588">
-            <wp:extent cx="95250" cy="209550"/>
+          <wp:inline distT="0" distB="0" distL="0" distR="0" wp14:anchorId="01605710" wp14:editId="2AB4CA5D">
+            <wp:extent cx="97790" cy="207010"/>
             <wp:effectExtent l="0" t="0" r="0" b="0"/>
-            <wp:docPr id="61" name="Picture 61"/>
+            <wp:docPr id="19" name="Picture 19"/>
             <wp:cNvGraphicFramePr>
               <a:graphicFrameLocks xmlns:a="http://schemas.openxmlformats.org/drawingml/2006/main" noChangeAspect="1"/>
             </wp:cNvGraphicFramePr>
@@ -9560,7 +9404,7 @@
                   <pic:spPr bwMode="auto">
                     <a:xfrm>
                       <a:off x="0" y="0"/>
-                      <a:ext cx="95250" cy="209550"/>
+                      <a:ext cx="97790" cy="207010"/>
                     </a:xfrm>
                     <a:prstGeom prst="rect">
                       <a:avLst/>
@@ -9588,7 +9432,7 @@
         <w:pStyle w:val="Default"/>
         <w:numPr>
           <w:ilvl w:val="0"/>
-          <w:numId w:val="14"/>
+          <w:numId w:val="23"/>
         </w:numPr>
         <w:ind w:left="720"/>
         <w:rPr>
@@ -9656,12 +9500,6 @@
           <w:rFonts w:ascii="Times New Roman" w:hAnsi="Times New Roman" w:cs="Times New Roman"/>
         </w:rPr>
         <w:br/>
-      </w:r>
-      <w:r>
-        <w:rPr>
-          <w:rFonts w:ascii="Times New Roman" w:hAnsi="Times New Roman" w:cs="Times New Roman"/>
-        </w:rPr>
-        <w:lastRenderedPageBreak/>
         <w:t xml:space="preserve">           </w:t>
       </w:r>
       <w:proofErr w:type="spellStart"/>
@@ -9711,10 +9549,10 @@
           <w:position w:val="-11"/>
         </w:rPr>
         <w:drawing>
-          <wp:inline distT="0" distB="0" distL="0" distR="0" wp14:anchorId="39ADA3CB" wp14:editId="76597A1F">
-            <wp:extent cx="95250" cy="209550"/>
+          <wp:inline distT="0" distB="0" distL="0" distR="0" wp14:anchorId="67F8B363" wp14:editId="33258657">
+            <wp:extent cx="97790" cy="207010"/>
             <wp:effectExtent l="0" t="0" r="0" b="0"/>
-            <wp:docPr id="60" name="Picture 60"/>
+            <wp:docPr id="18" name="Picture 18"/>
             <wp:cNvGraphicFramePr>
               <a:graphicFrameLocks xmlns:a="http://schemas.openxmlformats.org/drawingml/2006/main" noChangeAspect="1"/>
             </wp:cNvGraphicFramePr>
@@ -9753,7 +9591,7 @@
                   <pic:spPr bwMode="auto">
                     <a:xfrm>
                       <a:off x="0" y="0"/>
-                      <a:ext cx="95250" cy="209550"/>
+                      <a:ext cx="97790" cy="207010"/>
                     </a:xfrm>
                     <a:prstGeom prst="rect">
                       <a:avLst/>
@@ -9788,10 +9626,10 @@
           <w:position w:val="-11"/>
         </w:rPr>
         <w:drawing>
-          <wp:inline distT="0" distB="0" distL="0" distR="0" wp14:anchorId="55718487" wp14:editId="40F5F912">
-            <wp:extent cx="95250" cy="209550"/>
+          <wp:inline distT="0" distB="0" distL="0" distR="0" wp14:anchorId="4B06CE1B" wp14:editId="3229B7D0">
+            <wp:extent cx="97790" cy="207010"/>
             <wp:effectExtent l="0" t="0" r="0" b="0"/>
-            <wp:docPr id="59" name="Picture 59"/>
+            <wp:docPr id="17" name="Picture 17"/>
             <wp:cNvGraphicFramePr>
               <a:graphicFrameLocks xmlns:a="http://schemas.openxmlformats.org/drawingml/2006/main" noChangeAspect="1"/>
             </wp:cNvGraphicFramePr>
@@ -9830,7 +9668,7 @@
                   <pic:spPr bwMode="auto">
                     <a:xfrm>
                       <a:off x="0" y="0"/>
-                      <a:ext cx="95250" cy="209550"/>
+                      <a:ext cx="97790" cy="207010"/>
                     </a:xfrm>
                     <a:prstGeom prst="rect">
                       <a:avLst/>
@@ -9901,7 +9739,7 @@
         <w:pStyle w:val="CM23"/>
         <w:numPr>
           <w:ilvl w:val="0"/>
-          <w:numId w:val="13"/>
+          <w:numId w:val="22"/>
         </w:numPr>
         <w:spacing w:after="70" w:line="358" w:lineRule="atLeast"/>
         <w:rPr>
@@ -9915,6 +9753,7 @@
           <w:i/>
           <w:color w:val="000000"/>
         </w:rPr>
+        <w:lastRenderedPageBreak/>
         <w:t>axioms</w:t>
       </w:r>
       <w:r>
@@ -10052,7 +9891,7 @@
         <w:pStyle w:val="CM23"/>
         <w:numPr>
           <w:ilvl w:val="0"/>
-          <w:numId w:val="12"/>
+          <w:numId w:val="21"/>
         </w:numPr>
         <w:spacing w:after="70" w:line="358" w:lineRule="atLeast"/>
         <w:rPr>
@@ -10954,10 +10793,10 @@
           <w:szCs w:val="24"/>
         </w:rPr>
         <w:drawing>
-          <wp:inline distT="0" distB="0" distL="0" distR="0" wp14:anchorId="7EF60A74" wp14:editId="62E42B9E">
-            <wp:extent cx="95250" cy="209550"/>
+          <wp:inline distT="0" distB="0" distL="0" distR="0" wp14:anchorId="5F1DD1C0" wp14:editId="15CE59A1">
+            <wp:extent cx="97790" cy="207010"/>
             <wp:effectExtent l="0" t="0" r="0" b="0"/>
-            <wp:docPr id="58" name="Picture 58"/>
+            <wp:docPr id="16" name="Picture 16"/>
             <wp:cNvGraphicFramePr>
               <a:graphicFrameLocks xmlns:a="http://schemas.openxmlformats.org/drawingml/2006/main" noChangeAspect="1"/>
             </wp:cNvGraphicFramePr>
@@ -10996,7 +10835,7 @@
                   <pic:spPr bwMode="auto">
                     <a:xfrm>
                       <a:off x="0" y="0"/>
-                      <a:ext cx="95250" cy="209550"/>
+                      <a:ext cx="97790" cy="207010"/>
                     </a:xfrm>
                     <a:prstGeom prst="rect">
                       <a:avLst/>
@@ -11037,10 +10876,10 @@
           <w:szCs w:val="24"/>
         </w:rPr>
         <w:drawing>
-          <wp:inline distT="0" distB="0" distL="0" distR="0" wp14:anchorId="3FFBF50F" wp14:editId="2FC44142">
-            <wp:extent cx="95250" cy="209550"/>
+          <wp:inline distT="0" distB="0" distL="0" distR="0" wp14:anchorId="16049AD4" wp14:editId="4273938C">
+            <wp:extent cx="97790" cy="207010"/>
             <wp:effectExtent l="0" t="0" r="0" b="0"/>
-            <wp:docPr id="57" name="Picture 57"/>
+            <wp:docPr id="15" name="Picture 15"/>
             <wp:cNvGraphicFramePr>
               <a:graphicFrameLocks xmlns:a="http://schemas.openxmlformats.org/drawingml/2006/main" noChangeAspect="1"/>
             </wp:cNvGraphicFramePr>
@@ -11079,7 +10918,7 @@
                   <pic:spPr bwMode="auto">
                     <a:xfrm>
                       <a:off x="0" y="0"/>
-                      <a:ext cx="95250" cy="209550"/>
+                      <a:ext cx="97790" cy="207010"/>
                     </a:xfrm>
                     <a:prstGeom prst="rect">
                       <a:avLst/>
@@ -11163,7 +11002,6 @@
           <w:sz w:val="24"/>
           <w:szCs w:val="24"/>
         </w:rPr>
-        <w:lastRenderedPageBreak/>
         <w:t>Forward Step</w:t>
       </w:r>
       <w:r>
@@ -11398,10 +11236,10 @@
           <w:szCs w:val="24"/>
         </w:rPr>
         <w:drawing>
-          <wp:inline distT="0" distB="0" distL="0" distR="0" wp14:anchorId="3FF51019" wp14:editId="05FAA4ED">
-            <wp:extent cx="104775" cy="209550"/>
-            <wp:effectExtent l="0" t="0" r="9525" b="0"/>
-            <wp:docPr id="56" name="Picture 56"/>
+          <wp:inline distT="0" distB="0" distL="0" distR="0" wp14:anchorId="49B475F5" wp14:editId="4D0B2522">
+            <wp:extent cx="109855" cy="207010"/>
+            <wp:effectExtent l="0" t="0" r="4445" b="0"/>
+            <wp:docPr id="14" name="Picture 14"/>
             <wp:cNvGraphicFramePr>
               <a:graphicFrameLocks xmlns:a="http://schemas.openxmlformats.org/drawingml/2006/main" noChangeAspect="1"/>
             </wp:cNvGraphicFramePr>
@@ -11440,7 +11278,7 @@
                   <pic:spPr bwMode="auto">
                     <a:xfrm>
                       <a:off x="0" y="0"/>
-                      <a:ext cx="104775" cy="209550"/>
+                      <a:ext cx="109855" cy="207010"/>
                     </a:xfrm>
                     <a:prstGeom prst="rect">
                       <a:avLst/>
@@ -11481,10 +11319,10 @@
           <w:szCs w:val="24"/>
         </w:rPr>
         <w:drawing>
-          <wp:inline distT="0" distB="0" distL="0" distR="0" wp14:anchorId="37776C25" wp14:editId="558DBAF3">
-            <wp:extent cx="104775" cy="209550"/>
-            <wp:effectExtent l="0" t="0" r="9525" b="0"/>
-            <wp:docPr id="55" name="Picture 55"/>
+          <wp:inline distT="0" distB="0" distL="0" distR="0" wp14:anchorId="2B1E01A9" wp14:editId="6D5898B1">
+            <wp:extent cx="109855" cy="207010"/>
+            <wp:effectExtent l="0" t="0" r="4445" b="0"/>
+            <wp:docPr id="13" name="Picture 13"/>
             <wp:cNvGraphicFramePr>
               <a:graphicFrameLocks xmlns:a="http://schemas.openxmlformats.org/drawingml/2006/main" noChangeAspect="1"/>
             </wp:cNvGraphicFramePr>
@@ -11523,7 +11361,7 @@
                   <pic:spPr bwMode="auto">
                     <a:xfrm>
                       <a:off x="0" y="0"/>
-                      <a:ext cx="104775" cy="209550"/>
+                      <a:ext cx="109855" cy="207010"/>
                     </a:xfrm>
                     <a:prstGeom prst="rect">
                       <a:avLst/>
@@ -11804,6 +11642,7 @@
           <w:sz w:val="24"/>
           <w:szCs w:val="24"/>
         </w:rPr>
+        <w:lastRenderedPageBreak/>
         <w:t>Step 3</w:t>
       </w:r>
       <w:r>
@@ -12033,10 +11872,10 @@
           <w:szCs w:val="24"/>
         </w:rPr>
         <w:drawing>
-          <wp:inline distT="0" distB="0" distL="0" distR="0" wp14:anchorId="7B7C91D8" wp14:editId="21C6A8BB">
-            <wp:extent cx="104775" cy="209550"/>
-            <wp:effectExtent l="0" t="0" r="9525" b="0"/>
-            <wp:docPr id="54" name="Picture 54"/>
+          <wp:inline distT="0" distB="0" distL="0" distR="0" wp14:anchorId="39327913" wp14:editId="15DF282A">
+            <wp:extent cx="109855" cy="207010"/>
+            <wp:effectExtent l="0" t="0" r="4445" b="0"/>
+            <wp:docPr id="12" name="Picture 12"/>
             <wp:cNvGraphicFramePr>
               <a:graphicFrameLocks xmlns:a="http://schemas.openxmlformats.org/drawingml/2006/main" noChangeAspect="1"/>
             </wp:cNvGraphicFramePr>
@@ -12075,7 +11914,7 @@
                   <pic:spPr bwMode="auto">
                     <a:xfrm>
                       <a:off x="0" y="0"/>
-                      <a:ext cx="104775" cy="209550"/>
+                      <a:ext cx="109855" cy="207010"/>
                     </a:xfrm>
                     <a:prstGeom prst="rect">
                       <a:avLst/>
@@ -12116,10 +11955,10 @@
           <w:szCs w:val="24"/>
         </w:rPr>
         <w:drawing>
-          <wp:inline distT="0" distB="0" distL="0" distR="0" wp14:anchorId="74F3F377" wp14:editId="48D596F8">
-            <wp:extent cx="104775" cy="209550"/>
-            <wp:effectExtent l="0" t="0" r="9525" b="0"/>
-            <wp:docPr id="53" name="Picture 53"/>
+          <wp:inline distT="0" distB="0" distL="0" distR="0" wp14:anchorId="605BAF15" wp14:editId="5A1BC89D">
+            <wp:extent cx="109855" cy="207010"/>
+            <wp:effectExtent l="0" t="0" r="4445" b="0"/>
+            <wp:docPr id="11" name="Picture 11"/>
             <wp:cNvGraphicFramePr>
               <a:graphicFrameLocks xmlns:a="http://schemas.openxmlformats.org/drawingml/2006/main" noChangeAspect="1"/>
             </wp:cNvGraphicFramePr>
@@ -12158,7 +11997,7 @@
                   <pic:spPr bwMode="auto">
                     <a:xfrm>
                       <a:off x="0" y="0"/>
-                      <a:ext cx="104775" cy="209550"/>
+                      <a:ext cx="109855" cy="207010"/>
                     </a:xfrm>
                     <a:prstGeom prst="rect">
                       <a:avLst/>
@@ -12251,10 +12090,10 @@
           <w:szCs w:val="24"/>
         </w:rPr>
         <w:drawing>
-          <wp:inline distT="0" distB="0" distL="0" distR="0" wp14:anchorId="4DD020EE" wp14:editId="1C4F087F">
-            <wp:extent cx="95250" cy="209550"/>
+          <wp:inline distT="0" distB="0" distL="0" distR="0" wp14:anchorId="3858A906" wp14:editId="5CA57214">
+            <wp:extent cx="97790" cy="207010"/>
             <wp:effectExtent l="0" t="0" r="0" b="0"/>
-            <wp:docPr id="52" name="Picture 52"/>
+            <wp:docPr id="10" name="Picture 10"/>
             <wp:cNvGraphicFramePr>
               <a:graphicFrameLocks xmlns:a="http://schemas.openxmlformats.org/drawingml/2006/main" noChangeAspect="1"/>
             </wp:cNvGraphicFramePr>
@@ -12293,7 +12132,7 @@
                   <pic:spPr bwMode="auto">
                     <a:xfrm>
                       <a:off x="0" y="0"/>
-                      <a:ext cx="95250" cy="209550"/>
+                      <a:ext cx="97790" cy="207010"/>
                     </a:xfrm>
                     <a:prstGeom prst="rect">
                       <a:avLst/>
@@ -12334,10 +12173,10 @@
           <w:szCs w:val="24"/>
         </w:rPr>
         <w:drawing>
-          <wp:inline distT="0" distB="0" distL="0" distR="0" wp14:anchorId="448C1850" wp14:editId="5190B5BC">
-            <wp:extent cx="95250" cy="209550"/>
+          <wp:inline distT="0" distB="0" distL="0" distR="0" wp14:anchorId="3C591057" wp14:editId="5711D7ED">
+            <wp:extent cx="97790" cy="207010"/>
             <wp:effectExtent l="0" t="0" r="0" b="0"/>
-            <wp:docPr id="51" name="Picture 51"/>
+            <wp:docPr id="9" name="Picture 9"/>
             <wp:cNvGraphicFramePr>
               <a:graphicFrameLocks xmlns:a="http://schemas.openxmlformats.org/drawingml/2006/main" noChangeAspect="1"/>
             </wp:cNvGraphicFramePr>
@@ -12376,7 +12215,7 @@
                   <pic:spPr bwMode="auto">
                     <a:xfrm>
                       <a:off x="0" y="0"/>
-                      <a:ext cx="95250" cy="209550"/>
+                      <a:ext cx="97790" cy="207010"/>
                     </a:xfrm>
                     <a:prstGeom prst="rect">
                       <a:avLst/>
@@ -12555,10 +12394,10 @@
           <w:szCs w:val="24"/>
         </w:rPr>
         <w:drawing>
-          <wp:inline distT="0" distB="0" distL="0" distR="0" wp14:anchorId="4D8D8456" wp14:editId="66760736">
-            <wp:extent cx="95250" cy="209550"/>
+          <wp:inline distT="0" distB="0" distL="0" distR="0" wp14:anchorId="3FD4A62F" wp14:editId="257AFEFC">
+            <wp:extent cx="97790" cy="207010"/>
             <wp:effectExtent l="0" t="0" r="0" b="0"/>
-            <wp:docPr id="50" name="Picture 50"/>
+            <wp:docPr id="8" name="Picture 8"/>
             <wp:cNvGraphicFramePr>
               <a:graphicFrameLocks xmlns:a="http://schemas.openxmlformats.org/drawingml/2006/main" noChangeAspect="1"/>
             </wp:cNvGraphicFramePr>
@@ -12597,7 +12436,7 @@
                   <pic:spPr bwMode="auto">
                     <a:xfrm>
                       <a:off x="0" y="0"/>
-                      <a:ext cx="95250" cy="209550"/>
+                      <a:ext cx="97790" cy="207010"/>
                     </a:xfrm>
                     <a:prstGeom prst="rect">
                       <a:avLst/>
@@ -12638,10 +12477,10 @@
           <w:szCs w:val="24"/>
         </w:rPr>
         <w:drawing>
-          <wp:inline distT="0" distB="0" distL="0" distR="0" wp14:anchorId="491AB7D3" wp14:editId="23C4EB74">
-            <wp:extent cx="95250" cy="209550"/>
+          <wp:inline distT="0" distB="0" distL="0" distR="0" wp14:anchorId="5BF824FA" wp14:editId="38F580D3">
+            <wp:extent cx="97790" cy="207010"/>
             <wp:effectExtent l="0" t="0" r="0" b="0"/>
-            <wp:docPr id="49" name="Picture 49"/>
+            <wp:docPr id="7" name="Picture 7"/>
             <wp:cNvGraphicFramePr>
               <a:graphicFrameLocks xmlns:a="http://schemas.openxmlformats.org/drawingml/2006/main" noChangeAspect="1"/>
             </wp:cNvGraphicFramePr>
@@ -12680,7 +12519,7 @@
                   <pic:spPr bwMode="auto">
                     <a:xfrm>
                       <a:off x="0" y="0"/>
-                      <a:ext cx="95250" cy="209550"/>
+                      <a:ext cx="97790" cy="207010"/>
                     </a:xfrm>
                     <a:prstGeom prst="rect">
                       <a:avLst/>
@@ -12809,10 +12648,10 @@
           <w:szCs w:val="24"/>
         </w:rPr>
         <w:drawing>
-          <wp:inline distT="0" distB="0" distL="0" distR="0" wp14:anchorId="210AF8AA" wp14:editId="3A0A389B">
-            <wp:extent cx="95250" cy="209550"/>
+          <wp:inline distT="0" distB="0" distL="0" distR="0" wp14:anchorId="59AF64BC" wp14:editId="20720E6F">
+            <wp:extent cx="97790" cy="207010"/>
             <wp:effectExtent l="0" t="0" r="0" b="0"/>
-            <wp:docPr id="48" name="Picture 48"/>
+            <wp:docPr id="6" name="Picture 6"/>
             <wp:cNvGraphicFramePr>
               <a:graphicFrameLocks xmlns:a="http://schemas.openxmlformats.org/drawingml/2006/main" noChangeAspect="1"/>
             </wp:cNvGraphicFramePr>
@@ -12851,7 +12690,7 @@
                   <pic:spPr bwMode="auto">
                     <a:xfrm>
                       <a:off x="0" y="0"/>
-                      <a:ext cx="95250" cy="209550"/>
+                      <a:ext cx="97790" cy="207010"/>
                     </a:xfrm>
                     <a:prstGeom prst="rect">
                       <a:avLst/>
@@ -12892,10 +12731,10 @@
           <w:szCs w:val="24"/>
         </w:rPr>
         <w:drawing>
-          <wp:inline distT="0" distB="0" distL="0" distR="0" wp14:anchorId="3CF25186" wp14:editId="30C618EB">
-            <wp:extent cx="95250" cy="209550"/>
+          <wp:inline distT="0" distB="0" distL="0" distR="0" wp14:anchorId="38B858F0" wp14:editId="13FF7062">
+            <wp:extent cx="97790" cy="207010"/>
             <wp:effectExtent l="0" t="0" r="0" b="0"/>
-            <wp:docPr id="47" name="Picture 47"/>
+            <wp:docPr id="5" name="Picture 5"/>
             <wp:cNvGraphicFramePr>
               <a:graphicFrameLocks xmlns:a="http://schemas.openxmlformats.org/drawingml/2006/main" noChangeAspect="1"/>
             </wp:cNvGraphicFramePr>
@@ -12934,7 +12773,7 @@
                   <pic:spPr bwMode="auto">
                     <a:xfrm>
                       <a:off x="0" y="0"/>
-                      <a:ext cx="95250" cy="209550"/>
+                      <a:ext cx="97790" cy="207010"/>
                     </a:xfrm>
                     <a:prstGeom prst="rect">
                       <a:avLst/>
@@ -13042,10 +12881,10 @@
           <w:szCs w:val="24"/>
         </w:rPr>
         <w:drawing>
-          <wp:inline distT="0" distB="0" distL="0" distR="0" wp14:anchorId="372E4B43" wp14:editId="392BFEC6">
-            <wp:extent cx="95250" cy="209550"/>
+          <wp:inline distT="0" distB="0" distL="0" distR="0" wp14:anchorId="1338C475" wp14:editId="565970AA">
+            <wp:extent cx="97790" cy="207010"/>
             <wp:effectExtent l="0" t="0" r="0" b="0"/>
-            <wp:docPr id="46" name="Picture 46"/>
+            <wp:docPr id="4" name="Picture 4"/>
             <wp:cNvGraphicFramePr>
               <a:graphicFrameLocks xmlns:a="http://schemas.openxmlformats.org/drawingml/2006/main" noChangeAspect="1"/>
             </wp:cNvGraphicFramePr>
@@ -13084,7 +12923,7 @@
                   <pic:spPr bwMode="auto">
                     <a:xfrm>
                       <a:off x="0" y="0"/>
-                      <a:ext cx="95250" cy="209550"/>
+                      <a:ext cx="97790" cy="207010"/>
                     </a:xfrm>
                     <a:prstGeom prst="rect">
                       <a:avLst/>
@@ -13125,10 +12964,10 @@
           <w:szCs w:val="24"/>
         </w:rPr>
         <w:drawing>
-          <wp:inline distT="0" distB="0" distL="0" distR="0" wp14:anchorId="060A0B0E" wp14:editId="0B94F684">
-            <wp:extent cx="95250" cy="209550"/>
+          <wp:inline distT="0" distB="0" distL="0" distR="0" wp14:anchorId="03D58B1C" wp14:editId="22F8CE9E">
+            <wp:extent cx="97790" cy="207010"/>
             <wp:effectExtent l="0" t="0" r="0" b="0"/>
-            <wp:docPr id="45" name="Picture 45"/>
+            <wp:docPr id="3" name="Picture 3"/>
             <wp:cNvGraphicFramePr>
               <a:graphicFrameLocks xmlns:a="http://schemas.openxmlformats.org/drawingml/2006/main" noChangeAspect="1"/>
             </wp:cNvGraphicFramePr>
@@ -13167,7 +13006,7 @@
                   <pic:spPr bwMode="auto">
                     <a:xfrm>
                       <a:off x="0" y="0"/>
-                      <a:ext cx="95250" cy="209550"/>
+                      <a:ext cx="97790" cy="207010"/>
                     </a:xfrm>
                     <a:prstGeom prst="rect">
                       <a:avLst/>
@@ -13597,10 +13436,10 @@
           <w:szCs w:val="24"/>
         </w:rPr>
         <w:drawing>
-          <wp:inline distT="0" distB="0" distL="0" distR="0" wp14:anchorId="4A56D707" wp14:editId="7E358A34">
-            <wp:extent cx="95250" cy="209550"/>
+          <wp:inline distT="0" distB="0" distL="0" distR="0" wp14:anchorId="3246530A" wp14:editId="38125780">
+            <wp:extent cx="97790" cy="207010"/>
             <wp:effectExtent l="0" t="0" r="0" b="0"/>
-            <wp:docPr id="44" name="Picture 44"/>
+            <wp:docPr id="2" name="Picture 2"/>
             <wp:cNvGraphicFramePr>
               <a:graphicFrameLocks xmlns:a="http://schemas.openxmlformats.org/drawingml/2006/main" noChangeAspect="1"/>
             </wp:cNvGraphicFramePr>
@@ -13639,7 +13478,7 @@
                   <pic:spPr bwMode="auto">
                     <a:xfrm>
                       <a:off x="0" y="0"/>
-                      <a:ext cx="95250" cy="209550"/>
+                      <a:ext cx="97790" cy="207010"/>
                     </a:xfrm>
                     <a:prstGeom prst="rect">
                       <a:avLst/>
@@ -13680,10 +13519,10 @@
           <w:szCs w:val="24"/>
         </w:rPr>
         <w:drawing>
-          <wp:inline distT="0" distB="0" distL="0" distR="0" wp14:anchorId="0083F134" wp14:editId="5884F90A">
-            <wp:extent cx="95250" cy="209550"/>
+          <wp:inline distT="0" distB="0" distL="0" distR="0" wp14:anchorId="4EEC845E" wp14:editId="064CF316">
+            <wp:extent cx="97790" cy="207010"/>
             <wp:effectExtent l="0" t="0" r="0" b="0"/>
-            <wp:docPr id="43" name="Picture 43"/>
+            <wp:docPr id="1" name="Picture 1"/>
             <wp:cNvGraphicFramePr>
               <a:graphicFrameLocks xmlns:a="http://schemas.openxmlformats.org/drawingml/2006/main" noChangeAspect="1"/>
             </wp:cNvGraphicFramePr>
@@ -13722,7 +13561,7 @@
                   <pic:spPr bwMode="auto">
                     <a:xfrm>
                       <a:off x="0" y="0"/>
-                      <a:ext cx="95250" cy="209550"/>
+                      <a:ext cx="97790" cy="207010"/>
                     </a:xfrm>
                     <a:prstGeom prst="rect">
                       <a:avLst/>
@@ -14203,15 +14042,7 @@
           <w:rFonts w:ascii="Times New Roman" w:hAnsi="Times New Roman"/>
           <w:color w:val="C00000"/>
         </w:rPr>
-        <w:t xml:space="preserve">a priori </w:t>
-      </w:r>
-      <w:r>
-        <w:rPr>
-          <w:rFonts w:ascii="Times New Roman" w:hAnsi="Times New Roman"/>
-          <w:color w:val="C00000"/>
-        </w:rPr>
-        <w:lastRenderedPageBreak/>
-        <w:t>sorting routine</w:t>
+        <w:t>a priori sorting routine</w:t>
       </w:r>
       <w:r>
         <w:rPr>
@@ -14261,6 +14092,7 @@
           <w:rFonts w:ascii="Times New Roman" w:hAnsi="Times New Roman"/>
           <w:color w:val="000000"/>
         </w:rPr>
+        <w:lastRenderedPageBreak/>
         <w:t xml:space="preserve">3)Also, could output the search process per each search tree node for pedagogical insight. In addition, what are the restrictions to be placed on graph size in given programming language implementation? Define </w:t>
       </w:r>
       <w:r>
@@ -14987,7 +14819,6 @@
           <w:sz w:val="24"/>
           <w:szCs w:val="24"/>
         </w:rPr>
-        <w:lastRenderedPageBreak/>
         <w:t xml:space="preserve">    Input G(V,E) </w:t>
       </w:r>
       <w:r>
@@ -15066,6 +14897,7 @@
           <w:sz w:val="24"/>
           <w:szCs w:val="24"/>
         </w:rPr>
+        <w:lastRenderedPageBreak/>
         <w:t xml:space="preserve">   Algorithm Depth-First Search/Backtracking</w:t>
       </w:r>
     </w:p>
@@ -15973,26 +15805,16 @@
         <w:pStyle w:val="Default"/>
         <w:rPr>
           <w:rFonts w:ascii="Times New Roman" w:hAnsi="Times New Roman" w:cs="Times New Roman"/>
+          <w:i/>
+        </w:rPr>
+      </w:pPr>
+      <w:r>
+        <w:rPr>
+          <w:rFonts w:ascii="Times New Roman" w:hAnsi="Times New Roman" w:cs="Times New Roman"/>
           <w:b/>
           <w:i/>
         </w:rPr>
-      </w:pPr>
-    </w:p>
-    <w:p>
-      <w:pPr>
-        <w:pStyle w:val="Default"/>
-        <w:rPr>
-          <w:rFonts w:ascii="Times New Roman" w:hAnsi="Times New Roman" w:cs="Times New Roman"/>
-          <w:i/>
-        </w:rPr>
-      </w:pPr>
-      <w:r>
-        <w:rPr>
-          <w:rFonts w:ascii="Times New Roman" w:hAnsi="Times New Roman" w:cs="Times New Roman"/>
-          <w:b/>
-          <w:i/>
-        </w:rPr>
-        <w:t>References:</w:t>
+        <w:t xml:space="preserve">References: </w:t>
       </w:r>
     </w:p>
     <w:p>
@@ -16095,7 +15917,6 @@
           <w:sz w:val="24"/>
           <w:szCs w:val="24"/>
         </w:rPr>
-        <w:lastRenderedPageBreak/>
         <w:t xml:space="preserve">[2]          Alessio Conte, </w:t>
       </w:r>
       <w:hyperlink r:id="rId21" w:history="1">
@@ -16272,6 +16093,7 @@
           <w:sz w:val="24"/>
           <w:szCs w:val="24"/>
         </w:rPr>
+        <w:lastRenderedPageBreak/>
         <w:t xml:space="preserve">[4]         </w:t>
       </w:r>
       <w:proofErr w:type="spellStart"/>
@@ -16596,7 +16418,7 @@
           <w:sz w:val="24"/>
           <w:szCs w:val="24"/>
         </w:rPr>
-        <w:t>[10]</w:t>
+        <w:t xml:space="preserve">[10] </w:t>
       </w:r>
       <w:r>
         <w:rPr>
@@ -17818,63 +17640,18 @@
   </w:num>
   <w:num w:numId="12">
     <w:abstractNumId w:val="6"/>
-    <w:lvlOverride w:ilvl="0"/>
-    <w:lvlOverride w:ilvl="1"/>
-    <w:lvlOverride w:ilvl="2"/>
-    <w:lvlOverride w:ilvl="3"/>
-    <w:lvlOverride w:ilvl="4"/>
-    <w:lvlOverride w:ilvl="5"/>
-    <w:lvlOverride w:ilvl="6"/>
-    <w:lvlOverride w:ilvl="7"/>
-    <w:lvlOverride w:ilvl="8"/>
   </w:num>
   <w:num w:numId="13">
     <w:abstractNumId w:val="2"/>
-    <w:lvlOverride w:ilvl="0"/>
-    <w:lvlOverride w:ilvl="1"/>
-    <w:lvlOverride w:ilvl="2"/>
-    <w:lvlOverride w:ilvl="3"/>
-    <w:lvlOverride w:ilvl="4"/>
-    <w:lvlOverride w:ilvl="5"/>
-    <w:lvlOverride w:ilvl="6"/>
-    <w:lvlOverride w:ilvl="7"/>
-    <w:lvlOverride w:ilvl="8"/>
   </w:num>
   <w:num w:numId="14">
     <w:abstractNumId w:val="5"/>
-    <w:lvlOverride w:ilvl="0"/>
-    <w:lvlOverride w:ilvl="1"/>
-    <w:lvlOverride w:ilvl="2"/>
-    <w:lvlOverride w:ilvl="3"/>
-    <w:lvlOverride w:ilvl="4"/>
-    <w:lvlOverride w:ilvl="5"/>
-    <w:lvlOverride w:ilvl="6"/>
-    <w:lvlOverride w:ilvl="7"/>
-    <w:lvlOverride w:ilvl="8"/>
   </w:num>
   <w:num w:numId="15">
     <w:abstractNumId w:val="1"/>
-    <w:lvlOverride w:ilvl="0"/>
-    <w:lvlOverride w:ilvl="1"/>
-    <w:lvlOverride w:ilvl="2"/>
-    <w:lvlOverride w:ilvl="3"/>
-    <w:lvlOverride w:ilvl="4"/>
-    <w:lvlOverride w:ilvl="5"/>
-    <w:lvlOverride w:ilvl="6"/>
-    <w:lvlOverride w:ilvl="7"/>
-    <w:lvlOverride w:ilvl="8"/>
   </w:num>
   <w:num w:numId="16">
     <w:abstractNumId w:val="3"/>
-    <w:lvlOverride w:ilvl="0"/>
-    <w:lvlOverride w:ilvl="1"/>
-    <w:lvlOverride w:ilvl="2"/>
-    <w:lvlOverride w:ilvl="3"/>
-    <w:lvlOverride w:ilvl="4"/>
-    <w:lvlOverride w:ilvl="5"/>
-    <w:lvlOverride w:ilvl="6"/>
-    <w:lvlOverride w:ilvl="7"/>
-    <w:lvlOverride w:ilvl="8"/>
   </w:num>
   <w:num w:numId="17">
     <w:abstractNumId w:val="0"/>
@@ -17887,6 +17664,66 @@
   </w:num>
   <w:num w:numId="20">
     <w:abstractNumId w:val="7"/>
+  </w:num>
+  <w:num w:numId="21">
+    <w:abstractNumId w:val="6"/>
+    <w:lvlOverride w:ilvl="0"/>
+    <w:lvlOverride w:ilvl="1"/>
+    <w:lvlOverride w:ilvl="2"/>
+    <w:lvlOverride w:ilvl="3"/>
+    <w:lvlOverride w:ilvl="4"/>
+    <w:lvlOverride w:ilvl="5"/>
+    <w:lvlOverride w:ilvl="6"/>
+    <w:lvlOverride w:ilvl="7"/>
+    <w:lvlOverride w:ilvl="8"/>
+  </w:num>
+  <w:num w:numId="22">
+    <w:abstractNumId w:val="2"/>
+    <w:lvlOverride w:ilvl="0"/>
+    <w:lvlOverride w:ilvl="1"/>
+    <w:lvlOverride w:ilvl="2"/>
+    <w:lvlOverride w:ilvl="3"/>
+    <w:lvlOverride w:ilvl="4"/>
+    <w:lvlOverride w:ilvl="5"/>
+    <w:lvlOverride w:ilvl="6"/>
+    <w:lvlOverride w:ilvl="7"/>
+    <w:lvlOverride w:ilvl="8"/>
+  </w:num>
+  <w:num w:numId="23">
+    <w:abstractNumId w:val="5"/>
+    <w:lvlOverride w:ilvl="0"/>
+    <w:lvlOverride w:ilvl="1"/>
+    <w:lvlOverride w:ilvl="2"/>
+    <w:lvlOverride w:ilvl="3"/>
+    <w:lvlOverride w:ilvl="4"/>
+    <w:lvlOverride w:ilvl="5"/>
+    <w:lvlOverride w:ilvl="6"/>
+    <w:lvlOverride w:ilvl="7"/>
+    <w:lvlOverride w:ilvl="8"/>
+  </w:num>
+  <w:num w:numId="24">
+    <w:abstractNumId w:val="1"/>
+    <w:lvlOverride w:ilvl="0"/>
+    <w:lvlOverride w:ilvl="1"/>
+    <w:lvlOverride w:ilvl="2"/>
+    <w:lvlOverride w:ilvl="3"/>
+    <w:lvlOverride w:ilvl="4"/>
+    <w:lvlOverride w:ilvl="5"/>
+    <w:lvlOverride w:ilvl="6"/>
+    <w:lvlOverride w:ilvl="7"/>
+    <w:lvlOverride w:ilvl="8"/>
+  </w:num>
+  <w:num w:numId="25">
+    <w:abstractNumId w:val="3"/>
+    <w:lvlOverride w:ilvl="0"/>
+    <w:lvlOverride w:ilvl="1"/>
+    <w:lvlOverride w:ilvl="2"/>
+    <w:lvlOverride w:ilvl="3"/>
+    <w:lvlOverride w:ilvl="4"/>
+    <w:lvlOverride w:ilvl="5"/>
+    <w:lvlOverride w:ilvl="6"/>
+    <w:lvlOverride w:ilvl="7"/>
+    <w:lvlOverride w:ilvl="8"/>
   </w:num>
 </w:numbering>
 </file>

</xml_diff>